<commit_message>
Fixed incorrect model result - completed summary document tables (required padding function to allow for imputed case with more categories than complete case)
</commit_message>
<xml_diff>
--- a/Results/Tables/Plant_scale_summary.docx
+++ b/Results/Tables/Plant_scale_summary.docx
@@ -21,7 +21,7 @@
         <w:gridCol w:w="971"/>
         <w:gridCol w:w="971"/>
         <w:gridCol w:w="971"/>
-        <w:gridCol w:w="1071"/>
+        <w:gridCol w:w="971"/>
         <w:gridCol w:w="971"/>
         <w:gridCol w:w="971"/>
         <w:gridCol w:w="1148"/>
@@ -253,7 +253,7 @@
                 <w:szCs w:val="20"/>
                 <w:color w:val="000000"/>
               </w:rPr>
-              <w:t xml:space="preserve">std.err</w:t>
+              <w:t xml:space="preserve">se</w:t>
             </w:r>
           </w:p>
         </w:tc>
@@ -1208,7 +1208,7 @@
         <w:gridCol w:w="1043"/>
         <w:gridCol w:w="1043"/>
         <w:gridCol w:w="971"/>
-        <w:gridCol w:w="1071"/>
+        <w:gridCol w:w="971"/>
         <w:gridCol w:w="1043"/>
         <w:gridCol w:w="971"/>
         <w:gridCol w:w="1148"/>
@@ -1440,7 +1440,7 @@
                 <w:szCs w:val="20"/>
                 <w:color w:val="000000"/>
               </w:rPr>
-              <w:t xml:space="preserve">std.err</w:t>
+              <w:t xml:space="preserve">se</w:t>
             </w:r>
           </w:p>
         </w:tc>
@@ -3551,7 +3551,7 @@
         <w:gridCol w:w="971"/>
         <w:gridCol w:w="1043"/>
         <w:gridCol w:w="971"/>
-        <w:gridCol w:w="1071"/>
+        <w:gridCol w:w="971"/>
         <w:gridCol w:w="971"/>
         <w:gridCol w:w="971"/>
         <w:gridCol w:w="1148"/>
@@ -3783,7 +3783,7 @@
                 <w:szCs w:val="20"/>
                 <w:color w:val="000000"/>
               </w:rPr>
-              <w:t xml:space="preserve">std.err</w:t>
+              <w:t xml:space="preserve">se</w:t>
             </w:r>
           </w:p>
         </w:tc>
@@ -5894,7 +5894,7 @@
         <w:gridCol w:w="1043"/>
         <w:gridCol w:w="1043"/>
         <w:gridCol w:w="971"/>
-        <w:gridCol w:w="1071"/>
+        <w:gridCol w:w="971"/>
         <w:gridCol w:w="1043"/>
         <w:gridCol w:w="971"/>
         <w:gridCol w:w="1148"/>
@@ -6126,7 +6126,7 @@
                 <w:szCs w:val="20"/>
                 <w:color w:val="000000"/>
               </w:rPr>
-              <w:t xml:space="preserve">std.err</w:t>
+              <w:t xml:space="preserve">se</w:t>
             </w:r>
           </w:p>
         </w:tc>
@@ -9393,7 +9393,7 @@
         <w:gridCol w:w="1043"/>
         <w:gridCol w:w="1043"/>
         <w:gridCol w:w="971"/>
-        <w:gridCol w:w="1071"/>
+        <w:gridCol w:w="971"/>
         <w:gridCol w:w="1043"/>
         <w:gridCol w:w="971"/>
         <w:gridCol w:w="1148"/>
@@ -9625,7 +9625,7 @@
                 <w:szCs w:val="20"/>
                 <w:color w:val="000000"/>
               </w:rPr>
-              <w:t xml:space="preserve">std.err</w:t>
+              <w:t xml:space="preserve">se</w:t>
             </w:r>
           </w:p>
         </w:tc>
@@ -12314,7 +12314,7 @@
         <w:gridCol w:w="1043"/>
         <w:gridCol w:w="1043"/>
         <w:gridCol w:w="971"/>
-        <w:gridCol w:w="1071"/>
+        <w:gridCol w:w="971"/>
         <w:gridCol w:w="1043"/>
         <w:gridCol w:w="971"/>
         <w:gridCol w:w="1148"/>
@@ -12546,7 +12546,7 @@
                 <w:szCs w:val="20"/>
                 <w:color w:val="000000"/>
               </w:rPr>
-              <w:t xml:space="preserve">std.err</w:t>
+              <w:t xml:space="preserve">se</w:t>
             </w:r>
           </w:p>
         </w:tc>
@@ -16391,7 +16391,7 @@
         <w:gridCol w:w="1043"/>
         <w:gridCol w:w="1043"/>
         <w:gridCol w:w="971"/>
-        <w:gridCol w:w="1071"/>
+        <w:gridCol w:w="971"/>
         <w:gridCol w:w="1043"/>
         <w:gridCol w:w="971"/>
         <w:gridCol w:w="1148"/>
@@ -16623,7 +16623,7 @@
                 <w:szCs w:val="20"/>
                 <w:color w:val="000000"/>
               </w:rPr>
-              <w:t xml:space="preserve">std.err</w:t>
+              <w:t xml:space="preserve">se</w:t>
             </w:r>
           </w:p>
         </w:tc>
@@ -18734,7 +18734,7 @@
         <w:gridCol w:w="1043"/>
         <w:gridCol w:w="1043"/>
         <w:gridCol w:w="971"/>
-        <w:gridCol w:w="1071"/>
+        <w:gridCol w:w="971"/>
         <w:gridCol w:w="1043"/>
         <w:gridCol w:w="971"/>
         <w:gridCol w:w="1148"/>
@@ -18966,7 +18966,7 @@
                 <w:szCs w:val="20"/>
                 <w:color w:val="000000"/>
               </w:rPr>
-              <w:t xml:space="preserve">std.err</w:t>
+              <w:t xml:space="preserve">se</w:t>
             </w:r>
           </w:p>
         </w:tc>

</xml_diff>